<commit_message>
to replicate Vancouver TopForcing
</commit_message>
<xml_diff>
--- a/_0_docs/CAPITOUL_Bypass_Outperformed.docx
+++ b/_0_docs/CAPITOUL_Bypass_Outperformed.docx
@@ -175,13 +175,7 @@
               <w:rPr>
                 <w:lang w:eastAsia="en-US"/>
               </w:rPr>
-              <w:t>Emissivity: 0.</w:t>
-            </w:r>
-            <w:r>
-              <w:rPr>
-                <w:lang w:eastAsia="en-US"/>
-              </w:rPr>
-              <w:t>94</w:t>
+              <w:t>Emissivity: 0.94</w:t>
             </w:r>
           </w:p>
           <w:p>
@@ -247,13 +241,7 @@
               <w:rPr>
                 <w:lang w:eastAsia="en-US"/>
               </w:rPr>
-              <w:t>Thermal absorptance</w:t>
-            </w:r>
-            <w:r>
-              <w:rPr>
-                <w:lang w:eastAsia="en-US"/>
-              </w:rPr>
-              <w:t>: 0.9</w:t>
+              <w:t>Thermal absorptance: 0.9</w:t>
             </w:r>
           </w:p>
           <w:p>
@@ -268,13 +256,7 @@
               <w:rPr>
                 <w:lang w:eastAsia="en-US"/>
               </w:rPr>
-              <w:t>Solar absorptance</w:t>
-            </w:r>
-            <w:r>
-              <w:rPr>
-                <w:lang w:eastAsia="en-US"/>
-              </w:rPr>
-              <w:t>: 0.5</w:t>
+              <w:t>Solar absorptance: 0.5</w:t>
             </w:r>
           </w:p>
           <w:p>
@@ -322,19 +304,7 @@
               <w:rPr>
                 <w:lang w:eastAsia="en-US"/>
               </w:rPr>
-              <w:t>Thermal absorptance: 0.</w:t>
-            </w:r>
-            <w:r>
-              <w:rPr>
-                <w:lang w:eastAsia="en-US"/>
-              </w:rPr>
-              <w:t>9</w:t>
-            </w:r>
-            <w:r>
-              <w:rPr>
-                <w:lang w:eastAsia="en-US"/>
-              </w:rPr>
-              <w:t>4</w:t>
+              <w:t>Thermal absorptance: 0.94</w:t>
             </w:r>
           </w:p>
           <w:p>
@@ -449,7 +419,21 @@
         <w:rPr>
           <w:lang w:eastAsia="en-US"/>
         </w:rPr>
-        <w:t>2m, real_p0: [  nan 18.64 19.53]</w:t>
+        <w:t xml:space="preserve">2m, real_p0: </w:t>
+      </w:r>
+      <w:proofErr w:type="gramStart"/>
+      <w:r>
+        <w:rPr>
+          <w:lang w:eastAsia="en-US"/>
+        </w:rPr>
+        <w:t>[  nan</w:t>
+      </w:r>
+      <w:proofErr w:type="gramEnd"/>
+      <w:r>
+        <w:rPr>
+          <w:lang w:eastAsia="en-US"/>
+        </w:rPr>
+        <w:t xml:space="preserve"> 18.64 19.53]</w:t>
       </w:r>
     </w:p>
     <w:p>
@@ -476,8 +460,44 @@
         <w:rPr>
           <w:lang w:eastAsia="en-US"/>
         </w:rPr>
-        <w:t>: [  nan 15.97 16.64]</w:t>
-      </w:r>
+        <w:t xml:space="preserve">: </w:t>
+      </w:r>
+      <w:proofErr w:type="gramStart"/>
+      <w:r>
+        <w:rPr>
+          <w:lang w:eastAsia="en-US"/>
+        </w:rPr>
+        <w:t>[  nan</w:t>
+      </w:r>
+      <w:proofErr w:type="gramEnd"/>
+      <w:r>
+        <w:rPr>
+          <w:lang w:eastAsia="en-US"/>
+        </w:rPr>
+        <w:t xml:space="preserve"> 15.97 16.64]</w:t>
+      </w:r>
+      <w:r>
+        <w:rPr>
+          <w:lang w:eastAsia="en-US"/>
+        </w:rPr>
+        <w:t xml:space="preserve"> </w:t>
+      </w:r>
+      <w:r>
+        <w:rPr>
+          <w:highlight w:val="yellow"/>
+          <w:lang w:eastAsia="en-US"/>
+        </w:rPr>
+        <w:t xml:space="preserve">[12-31 24:00] </w:t>
+      </w:r>
+      <w:proofErr w:type="spellStart"/>
+      <w:r>
+        <w:rPr>
+          <w:highlight w:val="yellow"/>
+          <w:lang w:eastAsia="en-US"/>
+        </w:rPr>
+        <w:t>Patm</w:t>
+      </w:r>
+      <w:proofErr w:type="spellEnd"/>
     </w:p>
     <w:p>
       <w:pPr>
@@ -502,7 +522,21 @@
         <w:rPr>
           <w:lang w:eastAsia="en-US"/>
         </w:rPr>
-        <w:t>6m, real_p0: [  nan 17.51 18.13]</w:t>
+        <w:t xml:space="preserve">6m, real_p0: </w:t>
+      </w:r>
+      <w:proofErr w:type="gramStart"/>
+      <w:r>
+        <w:rPr>
+          <w:lang w:eastAsia="en-US"/>
+        </w:rPr>
+        <w:t>[  nan</w:t>
+      </w:r>
+      <w:proofErr w:type="gramEnd"/>
+      <w:r>
+        <w:rPr>
+          <w:lang w:eastAsia="en-US"/>
+        </w:rPr>
+        <w:t xml:space="preserve"> 17.51 18.13]</w:t>
       </w:r>
     </w:p>
     <w:p>
@@ -529,7 +563,21 @@
         <w:rPr>
           <w:lang w:eastAsia="en-US"/>
         </w:rPr>
-        <w:t>: [  nan 15.02 15.37]</w:t>
+        <w:t xml:space="preserve">: </w:t>
+      </w:r>
+      <w:proofErr w:type="gramStart"/>
+      <w:r>
+        <w:rPr>
+          <w:lang w:eastAsia="en-US"/>
+        </w:rPr>
+        <w:t>[  nan</w:t>
+      </w:r>
+      <w:proofErr w:type="gramEnd"/>
+      <w:r>
+        <w:rPr>
+          <w:lang w:eastAsia="en-US"/>
+        </w:rPr>
+        <w:t xml:space="preserve"> 15.02 15.37]</w:t>
       </w:r>
     </w:p>
     <w:p>
@@ -555,20 +603,33 @@
         <w:rPr>
           <w:lang w:eastAsia="en-US"/>
         </w:rPr>
-        <w:t>20m, real_p0: [  nan 18.02 17.42]</w:t>
-      </w:r>
-    </w:p>
-    <w:p>
-      <w:pPr>
-        <w:rPr>
-          <w:lang w:eastAsia="en-US"/>
-        </w:rPr>
-      </w:pPr>
-      <w:r>
-        <w:rPr>
-          <w:lang w:eastAsia="en-US"/>
-        </w:rPr>
-        <w:lastRenderedPageBreak/>
+        <w:t xml:space="preserve">20m, real_p0: </w:t>
+      </w:r>
+      <w:proofErr w:type="gramStart"/>
+      <w:r>
+        <w:rPr>
+          <w:lang w:eastAsia="en-US"/>
+        </w:rPr>
+        <w:t>[  nan</w:t>
+      </w:r>
+      <w:proofErr w:type="gramEnd"/>
+      <w:r>
+        <w:rPr>
+          <w:lang w:eastAsia="en-US"/>
+        </w:rPr>
+        <w:t xml:space="preserve"> 18.02 17.42]</w:t>
+      </w:r>
+    </w:p>
+    <w:p>
+      <w:pPr>
+        <w:rPr>
+          <w:lang w:eastAsia="en-US"/>
+        </w:rPr>
+      </w:pPr>
+      <w:r>
+        <w:rPr>
+          <w:lang w:eastAsia="en-US"/>
+        </w:rPr>
         <w:t xml:space="preserve">20m, </w:t>
       </w:r>
       <w:proofErr w:type="spellStart"/>
@@ -583,8 +644,315 @@
         <w:rPr>
           <w:lang w:eastAsia="en-US"/>
         </w:rPr>
-        <w:t>: [  nan 16.18 15.21]</w:t>
-      </w:r>
+        <w:t xml:space="preserve">: </w:t>
+      </w:r>
+      <w:proofErr w:type="gramStart"/>
+      <w:r>
+        <w:rPr>
+          <w:lang w:eastAsia="en-US"/>
+        </w:rPr>
+        <w:t>[  nan</w:t>
+      </w:r>
+      <w:proofErr w:type="gramEnd"/>
+      <w:r>
+        <w:rPr>
+          <w:lang w:eastAsia="en-US"/>
+        </w:rPr>
+        <w:t xml:space="preserve"> 16.18 15.21]</w:t>
+      </w:r>
+    </w:p>
+    <w:p>
+      <w:pPr>
+        <w:rPr>
+          <w:lang w:eastAsia="en-US"/>
+        </w:rPr>
+      </w:pPr>
+    </w:p>
+    <w:p>
+      <w:pPr>
+        <w:rPr>
+          <w:lang w:eastAsia="en-US"/>
+        </w:rPr>
+      </w:pPr>
+      <w:r>
+        <w:rPr>
+          <w:lang w:eastAsia="en-US"/>
+        </w:rPr>
+        <w:t>2m, direct: [ 7.32 17.44 18.24]</w:t>
+      </w:r>
+    </w:p>
+    <w:p>
+      <w:pPr>
+        <w:rPr>
+          <w:lang w:eastAsia="en-US"/>
+        </w:rPr>
+      </w:pPr>
+      <w:r>
+        <w:rPr>
+          <w:lang w:eastAsia="en-US"/>
+        </w:rPr>
+        <w:t xml:space="preserve">2m, real_p0: </w:t>
+      </w:r>
+      <w:proofErr w:type="gramStart"/>
+      <w:r>
+        <w:rPr>
+          <w:lang w:eastAsia="en-US"/>
+        </w:rPr>
+        <w:t>[  nan</w:t>
+      </w:r>
+      <w:proofErr w:type="gramEnd"/>
+      <w:r>
+        <w:rPr>
+          <w:lang w:eastAsia="en-US"/>
+        </w:rPr>
+        <w:t xml:space="preserve"> 18.64 19.53]</w:t>
+      </w:r>
+    </w:p>
+    <w:p>
+      <w:pPr>
+        <w:rPr>
+          <w:lang w:eastAsia="en-US"/>
+        </w:rPr>
+      </w:pPr>
+      <w:r>
+        <w:rPr>
+          <w:lang w:eastAsia="en-US"/>
+        </w:rPr>
+        <w:t xml:space="preserve">2m, </w:t>
+      </w:r>
+      <w:proofErr w:type="spellStart"/>
+      <w:r>
+        <w:rPr>
+          <w:lang w:eastAsia="en-US"/>
+        </w:rPr>
+        <w:t>real_epw</w:t>
+      </w:r>
+      <w:proofErr w:type="spellEnd"/>
+      <w:r>
+        <w:rPr>
+          <w:lang w:eastAsia="en-US"/>
+        </w:rPr>
+        <w:t xml:space="preserve">: </w:t>
+      </w:r>
+      <w:proofErr w:type="gramStart"/>
+      <w:r>
+        <w:rPr>
+          <w:lang w:eastAsia="en-US"/>
+        </w:rPr>
+        <w:t>[  nan</w:t>
+      </w:r>
+      <w:proofErr w:type="gramEnd"/>
+      <w:r>
+        <w:rPr>
+          <w:lang w:eastAsia="en-US"/>
+        </w:rPr>
+        <w:t xml:space="preserve"> 20.03 21.05]</w:t>
+      </w:r>
+      <w:r>
+        <w:rPr>
+          <w:lang w:eastAsia="en-US"/>
+        </w:rPr>
+        <w:t xml:space="preserve"> </w:t>
+      </w:r>
+      <w:r>
+        <w:rPr>
+          <w:highlight w:val="yellow"/>
+          <w:lang w:eastAsia="en-US"/>
+        </w:rPr>
+        <w:t xml:space="preserve">[Real time </w:t>
+      </w:r>
+      <w:proofErr w:type="spellStart"/>
+      <w:r>
+        <w:rPr>
+          <w:highlight w:val="yellow"/>
+          <w:lang w:eastAsia="en-US"/>
+        </w:rPr>
+        <w:t>Patm</w:t>
+      </w:r>
+      <w:proofErr w:type="spellEnd"/>
+      <w:r>
+        <w:rPr>
+          <w:highlight w:val="yellow"/>
+          <w:lang w:eastAsia="en-US"/>
+        </w:rPr>
+        <w:t>]</w:t>
+      </w:r>
+    </w:p>
+    <w:p>
+      <w:pPr>
+        <w:rPr>
+          <w:lang w:eastAsia="en-US"/>
+        </w:rPr>
+      </w:pPr>
+      <w:r>
+        <w:rPr>
+          <w:lang w:eastAsia="en-US"/>
+        </w:rPr>
+        <w:t>6m, direct: [ 7.32 16.51 17.04]</w:t>
+      </w:r>
+    </w:p>
+    <w:p>
+      <w:pPr>
+        <w:rPr>
+          <w:lang w:eastAsia="en-US"/>
+        </w:rPr>
+      </w:pPr>
+      <w:r>
+        <w:rPr>
+          <w:lang w:eastAsia="en-US"/>
+        </w:rPr>
+        <w:t xml:space="preserve">6m, real_p0: </w:t>
+      </w:r>
+      <w:proofErr w:type="gramStart"/>
+      <w:r>
+        <w:rPr>
+          <w:lang w:eastAsia="en-US"/>
+        </w:rPr>
+        <w:t>[  nan</w:t>
+      </w:r>
+      <w:proofErr w:type="gramEnd"/>
+      <w:r>
+        <w:rPr>
+          <w:lang w:eastAsia="en-US"/>
+        </w:rPr>
+        <w:t xml:space="preserve"> 17.51 18.13]</w:t>
+      </w:r>
+    </w:p>
+    <w:p>
+      <w:pPr>
+        <w:rPr>
+          <w:lang w:eastAsia="en-US"/>
+        </w:rPr>
+      </w:pPr>
+      <w:r>
+        <w:rPr>
+          <w:lang w:eastAsia="en-US"/>
+        </w:rPr>
+        <w:t xml:space="preserve">6m, </w:t>
+      </w:r>
+      <w:proofErr w:type="spellStart"/>
+      <w:r>
+        <w:rPr>
+          <w:lang w:eastAsia="en-US"/>
+        </w:rPr>
+        <w:t>real_epw</w:t>
+      </w:r>
+      <w:proofErr w:type="spellEnd"/>
+      <w:r>
+        <w:rPr>
+          <w:lang w:eastAsia="en-US"/>
+        </w:rPr>
+        <w:t xml:space="preserve">: </w:t>
+      </w:r>
+      <w:proofErr w:type="gramStart"/>
+      <w:r>
+        <w:rPr>
+          <w:lang w:eastAsia="en-US"/>
+        </w:rPr>
+        <w:t>[  nan</w:t>
+      </w:r>
+      <w:proofErr w:type="gramEnd"/>
+      <w:r>
+        <w:rPr>
+          <w:lang w:eastAsia="en-US"/>
+        </w:rPr>
+        <w:t xml:space="preserve"> 18.84 19.61]</w:t>
+      </w:r>
+    </w:p>
+    <w:p>
+      <w:pPr>
+        <w:rPr>
+          <w:lang w:eastAsia="en-US"/>
+        </w:rPr>
+      </w:pPr>
+      <w:r>
+        <w:rPr>
+          <w:lang w:eastAsia="en-US"/>
+        </w:rPr>
+        <w:t>20m, direct: [ 6.29 17.59 16.91]</w:t>
+      </w:r>
+    </w:p>
+    <w:p>
+      <w:pPr>
+        <w:rPr>
+          <w:lang w:eastAsia="en-US"/>
+        </w:rPr>
+      </w:pPr>
+      <w:r>
+        <w:rPr>
+          <w:lang w:eastAsia="en-US"/>
+        </w:rPr>
+        <w:t xml:space="preserve">20m, real_p0: </w:t>
+      </w:r>
+      <w:proofErr w:type="gramStart"/>
+      <w:r>
+        <w:rPr>
+          <w:lang w:eastAsia="en-US"/>
+        </w:rPr>
+        <w:t>[  nan</w:t>
+      </w:r>
+      <w:proofErr w:type="gramEnd"/>
+      <w:r>
+        <w:rPr>
+          <w:lang w:eastAsia="en-US"/>
+        </w:rPr>
+        <w:t xml:space="preserve"> 18.02 17.42]</w:t>
+      </w:r>
+    </w:p>
+    <w:p>
+      <w:pPr>
+        <w:rPr>
+          <w:lang w:eastAsia="en-US"/>
+        </w:rPr>
+      </w:pPr>
+      <w:r>
+        <w:rPr>
+          <w:lang w:eastAsia="en-US"/>
+        </w:rPr>
+        <w:t xml:space="preserve">20m, </w:t>
+      </w:r>
+      <w:proofErr w:type="spellStart"/>
+      <w:r>
+        <w:rPr>
+          <w:lang w:eastAsia="en-US"/>
+        </w:rPr>
+        <w:t>real_epw</w:t>
+      </w:r>
+      <w:proofErr w:type="spellEnd"/>
+      <w:r>
+        <w:rPr>
+          <w:lang w:eastAsia="en-US"/>
+        </w:rPr>
+        <w:t xml:space="preserve">: </w:t>
+      </w:r>
+      <w:proofErr w:type="gramStart"/>
+      <w:r>
+        <w:rPr>
+          <w:lang w:eastAsia="en-US"/>
+        </w:rPr>
+        <w:t>[  nan</w:t>
+      </w:r>
+      <w:proofErr w:type="gramEnd"/>
+      <w:r>
+        <w:rPr>
+          <w:lang w:eastAsia="en-US"/>
+        </w:rPr>
+        <w:t xml:space="preserve"> 19.05 18.65]</w:t>
+      </w:r>
+    </w:p>
+    <w:p>
+      <w:pPr>
+        <w:rPr>
+          <w:lang w:eastAsia="en-US"/>
+        </w:rPr>
+      </w:pPr>
+    </w:p>
+    <w:p>
+      <w:pPr>
+        <w:rPr>
+          <w:lang w:eastAsia="en-US"/>
+        </w:rPr>
+      </w:pPr>
       <w:r>
         <w:rPr>
           <w:noProof/>

</xml_diff>